<commit_message>
uz len dopisat tuto picovnu
</commit_message>
<xml_diff>
--- a/cv4w.docx
+++ b/cv4w.docx
@@ -54,13 +54,7 @@
         <w:jc w:val="center"/>
       </w:pPr>
       <w:r>
-        <w:t>Zadanie č.</w:t>
-      </w:r>
-      <w:r>
-        <w:t>2</w:t>
-      </w:r>
-      <w:r>
-        <w:t xml:space="preserve"> z predmetu </w:t>
+        <w:t xml:space="preserve">Zadanie č.2 z predmetu </w:t>
       </w:r>
       <w:proofErr w:type="spellStart"/>
       <w:r>
@@ -230,7 +224,10 @@
         <w:t>2</w:t>
       </w:r>
       <w:r>
-        <w:t>0.10.2021</w:t>
+        <w:t>1</w:t>
+      </w:r>
+      <w:r>
+        <w:t>.10.2021</w:t>
       </w:r>
     </w:p>
     <w:p>
@@ -411,10 +408,7 @@
         <w:t>U/ml</w:t>
       </w:r>
       <w:r>
-        <w:t>.</w:t>
-      </w:r>
-      <w:r>
-        <w:t xml:space="preserve"> Platí, že </w:t>
+        <w:t xml:space="preserve">. Platí, že </w:t>
       </w:r>
       <w:r>
         <w:t>1</w:t>
@@ -612,14 +606,27 @@
       <w:r>
         <w:t xml:space="preserve">Obrázok </w:t>
       </w:r>
-      <w:fldSimple w:instr=" SEQ Obrázok \* ARABIC ">
-        <w:r>
-          <w:rPr>
-            <w:noProof/>
-          </w:rPr>
-          <w:t>1</w:t>
-        </w:r>
-      </w:fldSimple>
+      <w:r>
+        <w:fldChar w:fldCharType="begin"/>
+      </w:r>
+      <w:r>
+        <w:instrText xml:space="preserve"> SEQ Obrázok \* ARABIC </w:instrText>
+      </w:r>
+      <w:r>
+        <w:fldChar w:fldCharType="separate"/>
+      </w:r>
+      <w:r>
+        <w:rPr>
+          <w:noProof/>
+        </w:rPr>
+        <w:t>1</w:t>
+      </w:r>
+      <w:r>
+        <w:rPr>
+          <w:noProof/>
+        </w:rPr>
+        <w:fldChar w:fldCharType="end"/>
+      </w:r>
       <w:r>
         <w:t>: Spracované dáta z </w:t>
       </w:r>
@@ -1596,7 +1603,13 @@
         <w:t>I</w:t>
       </w:r>
       <w:r>
-        <w:t xml:space="preserve"> [ml/kg] </w:t>
+        <w:t xml:space="preserve"> [</w:t>
+      </w:r>
+      <w:r>
+        <w:t>d</w:t>
+      </w:r>
+      <w:r>
+        <w:t xml:space="preserve">l/kg] </w:t>
       </w:r>
       <w:r>
         <w:t>je</w:t>
@@ -2876,13 +2889,7 @@
               <w:rPr>
                 <w:rFonts w:ascii="Cambria Math" w:hAnsi="Cambria Math"/>
               </w:rPr>
-              <m:t>2</m:t>
-            </m:r>
-            <m:r>
-              <w:rPr>
-                <w:rFonts w:ascii="Cambria Math" w:hAnsi="Cambria Math"/>
-              </w:rPr>
-              <m:t>B</m:t>
+              <m:t>2B</m:t>
             </m:r>
           </m:sub>
         </m:sSub>
@@ -3001,13 +3008,7 @@
                       <w:rPr>
                         <w:rFonts w:ascii="Cambria Math" w:hAnsi="Cambria Math"/>
                       </w:rPr>
-                      <m:t>2</m:t>
-                    </m:r>
-                    <m:r>
-                      <w:rPr>
-                        <w:rFonts w:ascii="Cambria Math" w:hAnsi="Cambria Math"/>
-                      </w:rPr>
-                      <m:t>B</m:t>
+                      <m:t>2B</m:t>
                     </m:r>
                   </m:sub>
                 </m:sSub>
@@ -3220,14 +3221,27 @@
       <w:r>
         <w:t xml:space="preserve">Obrázok </w:t>
       </w:r>
-      <w:fldSimple w:instr=" SEQ Obrázok \* ARABIC ">
-        <w:r>
-          <w:rPr>
-            <w:noProof/>
-          </w:rPr>
-          <w:t>2</w:t>
-        </w:r>
-      </w:fldSimple>
+      <w:r>
+        <w:fldChar w:fldCharType="begin"/>
+      </w:r>
+      <w:r>
+        <w:instrText xml:space="preserve"> SEQ Obrázok \* ARABIC </w:instrText>
+      </w:r>
+      <w:r>
+        <w:fldChar w:fldCharType="separate"/>
+      </w:r>
+      <w:r>
+        <w:rPr>
+          <w:noProof/>
+        </w:rPr>
+        <w:t>2</w:t>
+      </w:r>
+      <w:r>
+        <w:rPr>
+          <w:noProof/>
+        </w:rPr>
+        <w:fldChar w:fldCharType="end"/>
+      </w:r>
       <w:r>
         <w:t>: Podsystém vstrebávania inzulínu</w:t>
       </w:r>
@@ -3303,14 +3317,27 @@
       <w:r>
         <w:t xml:space="preserve">Obrázok </w:t>
       </w:r>
-      <w:fldSimple w:instr=" SEQ Obrázok \* ARABIC ">
-        <w:r>
-          <w:rPr>
-            <w:noProof/>
-          </w:rPr>
-          <w:t>3</w:t>
-        </w:r>
-      </w:fldSimple>
+      <w:r>
+        <w:fldChar w:fldCharType="begin"/>
+      </w:r>
+      <w:r>
+        <w:instrText xml:space="preserve"> SEQ Obrázok \* ARABIC </w:instrText>
+      </w:r>
+      <w:r>
+        <w:fldChar w:fldCharType="separate"/>
+      </w:r>
+      <w:r>
+        <w:rPr>
+          <w:noProof/>
+        </w:rPr>
+        <w:t>3</w:t>
+      </w:r>
+      <w:r>
+        <w:rPr>
+          <w:noProof/>
+        </w:rPr>
+        <w:fldChar w:fldCharType="end"/>
+      </w:r>
       <w:r>
         <w:t>: Výsledok simulácie</w:t>
       </w:r>
@@ -3336,7 +3363,85 @@
         <w:ind w:firstLine="0"/>
       </w:pPr>
       <w:r>
-        <w:t xml:space="preserve">Použijeme genetický algoritmus. </w:t>
+        <w:t>Použijeme genetický algoritmus</w:t>
+      </w:r>
+      <w:r>
+        <w:t xml:space="preserve"> – neznáme sú 3 parametre: </w:t>
+      </w:r>
+      <w:r>
+        <w:rPr>
+          <w:b/>
+          <w:bCs/>
+        </w:rPr>
+        <w:t>T</w:t>
+      </w:r>
+      <w:r>
+        <w:rPr>
+          <w:b/>
+          <w:bCs/>
+          <w:vertAlign w:val="subscript"/>
+        </w:rPr>
+        <w:t>I</w:t>
+      </w:r>
+      <w:r>
+        <w:rPr>
+          <w:b/>
+          <w:bCs/>
+          <w:vertAlign w:val="subscript"/>
+        </w:rPr>
+        <w:t>,</w:t>
+      </w:r>
+      <w:r>
+        <w:t xml:space="preserve"> </w:t>
+      </w:r>
+      <w:proofErr w:type="spellStart"/>
+      <w:r>
+        <w:rPr>
+          <w:b/>
+          <w:bCs/>
+        </w:rPr>
+        <w:t>k</w:t>
+      </w:r>
+      <w:r>
+        <w:rPr>
+          <w:b/>
+          <w:bCs/>
+          <w:vertAlign w:val="subscript"/>
+        </w:rPr>
+        <w:t>I</w:t>
+      </w:r>
+      <w:proofErr w:type="spellEnd"/>
+      <w:r>
+        <w:rPr>
+          <w:b/>
+          <w:bCs/>
+          <w:vertAlign w:val="subscript"/>
+        </w:rPr>
+        <w:t>,</w:t>
+      </w:r>
+      <w:r>
+        <w:t xml:space="preserve"> </w:t>
+      </w:r>
+      <w:r>
+        <w:t xml:space="preserve">a </w:t>
+      </w:r>
+      <w:r>
+        <w:rPr>
+          <w:b/>
+          <w:bCs/>
+        </w:rPr>
+        <w:t>V</w:t>
+      </w:r>
+      <w:r>
+        <w:rPr>
+          <w:b/>
+          <w:bCs/>
+          <w:vertAlign w:val="subscript"/>
+        </w:rPr>
+        <w:t>I</w:t>
+      </w:r>
+      <w:r>
+        <w:t xml:space="preserve"> . Budeme ich hľadať v priestore (0,100). </w:t>
       </w:r>
       <w:r>
         <w:t>Ako fitness funkciu si zvolíme funkciu ktorá je odporúčaná aj v učebnom materiáli:</w:t>
@@ -3500,13 +3605,7 @@
                   <w:rPr>
                     <w:rFonts w:ascii="Cambria Math" w:hAnsi="Cambria Math"/>
                   </w:rPr>
-                  <m:t>+</m:t>
-                </m:r>
-                <m:r>
-                  <w:rPr>
-                    <w:rFonts w:ascii="Cambria Math" w:hAnsi="Cambria Math"/>
-                  </w:rPr>
-                  <m:t xml:space="preserve"> 0,000 5</m:t>
+                  <m:t>+ 0,000 5</m:t>
                 </m:r>
                 <m:sSup>
                   <m:sSupPr>
@@ -3613,13 +3712,7 @@
               <w:jc w:val="center"/>
             </w:pPr>
             <w:r>
-              <w:t>(</w:t>
-            </w:r>
-            <w:r>
-              <w:t>6</w:t>
-            </w:r>
-            <w:r>
-              <w:t>)</w:t>
+              <w:t>(6)</w:t>
             </w:r>
           </w:p>
         </w:tc>
@@ -3805,10 +3898,9 @@
           <w:i/>
           <w:noProof/>
         </w:rPr>
-        <w:lastRenderedPageBreak/>
         <w:drawing>
-          <wp:inline distT="0" distB="0" distL="0" distR="0" wp14:anchorId="124A49ED" wp14:editId="4D6857D3">
-            <wp:extent cx="5334000" cy="4000500"/>
+          <wp:inline distT="0" distB="0" distL="0" distR="0" wp14:anchorId="124A49ED" wp14:editId="6DF765DB">
+            <wp:extent cx="5181600" cy="3886200"/>
             <wp:effectExtent l="0" t="0" r="0" b="0"/>
             <wp:docPr id="4" name="Picture 4"/>
             <wp:cNvGraphicFramePr>
@@ -3836,7 +3928,7 @@
                   <pic:spPr>
                     <a:xfrm>
                       <a:off x="0" y="0"/>
-                      <a:ext cx="5334000" cy="4000500"/>
+                      <a:ext cx="5182436" cy="3886827"/>
                     </a:xfrm>
                     <a:prstGeom prst="rect">
                       <a:avLst/>
@@ -3856,51 +3948,433 @@
       <w:r>
         <w:t xml:space="preserve">Obrázok </w:t>
       </w:r>
+      <w:r>
+        <w:fldChar w:fldCharType="begin"/>
+      </w:r>
+      <w:r>
+        <w:instrText xml:space="preserve"> SEQ Obrázok \* ARABIC </w:instrText>
+      </w:r>
+      <w:r>
+        <w:fldChar w:fldCharType="separate"/>
+      </w:r>
+      <w:r>
+        <w:rPr>
+          <w:noProof/>
+        </w:rPr>
+        <w:t>4</w:t>
+      </w:r>
+      <w:r>
+        <w:rPr>
+          <w:noProof/>
+        </w:rPr>
+        <w:fldChar w:fldCharType="end"/>
+      </w:r>
+      <w:r>
+        <w:t>: Model koncentrácie inzulínu s identifikovanými parametrami</w:t>
+      </w:r>
+    </w:p>
+    <w:p>
+      <w:pPr>
+        <w:keepNext/>
+        <w:ind w:firstLine="0"/>
+        <w:jc w:val="center"/>
+      </w:pPr>
+      <w:r>
+        <w:rPr>
+          <w:noProof/>
+        </w:rPr>
+        <w:drawing>
+          <wp:inline distT="0" distB="0" distL="0" distR="0" wp14:anchorId="35DBDE7C" wp14:editId="1A3E6657">
+            <wp:extent cx="5029200" cy="3771900"/>
+            <wp:effectExtent l="0" t="0" r="0" b="0"/>
+            <wp:docPr id="9" name="Picture 9"/>
+            <wp:cNvGraphicFramePr>
+              <a:graphicFrameLocks xmlns:a="http://schemas.openxmlformats.org/drawingml/2006/main" noChangeAspect="1"/>
+            </wp:cNvGraphicFramePr>
+            <a:graphic xmlns:a="http://schemas.openxmlformats.org/drawingml/2006/main">
+              <a:graphicData uri="http://schemas.openxmlformats.org/drawingml/2006/picture">
+                <pic:pic xmlns:pic="http://schemas.openxmlformats.org/drawingml/2006/picture">
+                  <pic:nvPicPr>
+                    <pic:cNvPr id="9" name="Picture 9"/>
+                    <pic:cNvPicPr/>
+                  </pic:nvPicPr>
+                  <pic:blipFill>
+                    <a:blip r:embed="rId11">
+                      <a:extLst>
+                        <a:ext uri="{28A0092B-C50C-407E-A947-70E740481C1C}">
+                          <a14:useLocalDpi xmlns:a14="http://schemas.microsoft.com/office/drawing/2010/main" val="0"/>
+                        </a:ext>
+                      </a:extLst>
+                    </a:blip>
+                    <a:stretch>
+                      <a:fillRect/>
+                    </a:stretch>
+                  </pic:blipFill>
+                  <pic:spPr>
+                    <a:xfrm>
+                      <a:off x="0" y="0"/>
+                      <a:ext cx="5029200" cy="3771900"/>
+                    </a:xfrm>
+                    <a:prstGeom prst="rect">
+                      <a:avLst/>
+                    </a:prstGeom>
+                  </pic:spPr>
+                </pic:pic>
+              </a:graphicData>
+            </a:graphic>
+          </wp:inline>
+        </w:drawing>
+      </w:r>
+    </w:p>
+    <w:p>
+      <w:pPr>
+        <w:pStyle w:val="Caption"/>
+      </w:pPr>
+      <w:r>
+        <w:t xml:space="preserve">Obrázok </w:t>
+      </w:r>
       <w:fldSimple w:instr=" SEQ Obrázok \* ARABIC ">
         <w:r>
           <w:rPr>
             <w:noProof/>
           </w:rPr>
-          <w:t>4</w:t>
+          <w:t>5</w:t>
         </w:r>
       </w:fldSimple>
       <w:r>
-        <w:t>: Model koncentrácie inzulínu s identifikovanými parametrami</w:t>
+        <w:t>: Priebeh GA</w:t>
       </w:r>
     </w:p>
     <w:p>
       <w:pPr>
+        <w:rPr>
+          <w:b/>
+          <w:bCs/>
+        </w:rPr>
+      </w:pPr>
+      <w:r>
+        <w:rPr>
+          <w:b/>
+          <w:bCs/>
+        </w:rPr>
+        <w:lastRenderedPageBreak/>
+        <w:t>Nájdené parametre:</w:t>
+      </w:r>
+    </w:p>
+    <w:tbl>
+      <w:tblPr>
+        <w:tblStyle w:val="TableGrid"/>
+        <w:tblpPr w:leftFromText="141" w:rightFromText="141" w:vertAnchor="text" w:horzAnchor="margin" w:tblpY="187"/>
+        <w:tblW w:w="0" w:type="auto"/>
+        <w:tblBorders>
+          <w:top w:val="none" w:sz="0" w:space="0" w:color="auto"/>
+          <w:left w:val="none" w:sz="0" w:space="0" w:color="auto"/>
+          <w:bottom w:val="none" w:sz="0" w:space="0" w:color="auto"/>
+          <w:right w:val="none" w:sz="0" w:space="0" w:color="auto"/>
+          <w:insideH w:val="none" w:sz="0" w:space="0" w:color="auto"/>
+          <w:insideV w:val="none" w:sz="0" w:space="0" w:color="auto"/>
+        </w:tblBorders>
+        <w:tblLook w:val="04A0" w:firstRow="1" w:lastRow="0" w:firstColumn="1" w:lastColumn="0" w:noHBand="0" w:noVBand="1"/>
+      </w:tblPr>
+      <w:tblGrid>
+        <w:gridCol w:w="851"/>
+        <w:gridCol w:w="7513"/>
+        <w:gridCol w:w="708"/>
+      </w:tblGrid>
+      <w:tr>
+        <w:tc>
+          <w:tcPr>
+            <w:tcW w:w="851" w:type="dxa"/>
+            <w:vAlign w:val="center"/>
+          </w:tcPr>
+          <w:p>
+            <w:pPr>
+              <w:ind w:firstLine="0"/>
+              <w:jc w:val="center"/>
+            </w:pPr>
+          </w:p>
+        </w:tc>
+        <w:tc>
+          <w:tcPr>
+            <w:tcW w:w="7513" w:type="dxa"/>
+            <w:vAlign w:val="center"/>
+          </w:tcPr>
+          <w:p>
+            <w:pPr>
+              <w:rPr>
+                <w:rFonts w:eastAsiaTheme="minorEastAsia"/>
+              </w:rPr>
+            </w:pPr>
+            <m:oMathPara>
+              <m:oMath>
+                <m:sSub>
+                  <m:sSubPr>
+                    <m:ctrlPr>
+                      <w:rPr>
+                        <w:rFonts w:ascii="Cambria Math" w:hAnsi="Cambria Math"/>
+                        <w:i/>
+                      </w:rPr>
+                    </m:ctrlPr>
+                  </m:sSubPr>
+                  <m:e>
+                    <m:r>
+                      <w:rPr>
+                        <w:rFonts w:ascii="Cambria Math" w:hAnsi="Cambria Math"/>
+                      </w:rPr>
+                      <m:t>T</m:t>
+                    </m:r>
+                  </m:e>
+                  <m:sub>
+                    <m:r>
+                      <w:rPr>
+                        <w:rFonts w:ascii="Cambria Math" w:hAnsi="Cambria Math"/>
+                      </w:rPr>
+                      <m:t>I</m:t>
+                    </m:r>
+                  </m:sub>
+                </m:sSub>
+                <m:r>
+                  <w:rPr>
+                    <w:rFonts w:ascii="Cambria Math" w:hAnsi="Cambria Math"/>
+                  </w:rPr>
+                  <m:t>=44,5466 min</m:t>
+                </m:r>
+              </m:oMath>
+            </m:oMathPara>
+          </w:p>
+          <w:p>
+            <w:pPr>
+              <w:rPr>
+                <w:rFonts w:eastAsiaTheme="minorEastAsia"/>
+                <w:i/>
+              </w:rPr>
+            </w:pPr>
+            <m:oMathPara>
+              <m:oMath>
+                <m:sSub>
+                  <m:sSubPr>
+                    <m:ctrlPr>
+                      <w:rPr>
+                        <w:rFonts w:ascii="Cambria Math" w:hAnsi="Cambria Math"/>
+                        <w:i/>
+                      </w:rPr>
+                    </m:ctrlPr>
+                  </m:sSubPr>
+                  <m:e>
+                    <m:r>
+                      <w:rPr>
+                        <w:rFonts w:ascii="Cambria Math" w:hAnsi="Cambria Math"/>
+                      </w:rPr>
+                      <m:t>k</m:t>
+                    </m:r>
+                  </m:e>
+                  <m:sub>
+                    <m:r>
+                      <w:rPr>
+                        <w:rFonts w:ascii="Cambria Math" w:hAnsi="Cambria Math"/>
+                      </w:rPr>
+                      <m:t>I</m:t>
+                    </m:r>
+                  </m:sub>
+                </m:sSub>
+                <m:r>
+                  <w:rPr>
+                    <w:rFonts w:ascii="Cambria Math" w:hAnsi="Cambria Math"/>
+                  </w:rPr>
+                  <m:t>=0,1</m:t>
+                </m:r>
+                <m:r>
+                  <w:rPr>
+                    <w:rFonts w:ascii="Cambria Math" w:hAnsi="Cambria Math"/>
+                  </w:rPr>
+                  <m:t>353</m:t>
+                </m:r>
+                <m:sSup>
+                  <m:sSupPr>
+                    <m:ctrlPr>
+                      <w:rPr>
+                        <w:rFonts w:ascii="Cambria Math" w:hAnsi="Cambria Math"/>
+                        <w:i/>
+                      </w:rPr>
+                    </m:ctrlPr>
+                  </m:sSupPr>
+                  <m:e>
+                    <m:r>
+                      <w:rPr>
+                        <w:rFonts w:ascii="Cambria Math" w:hAnsi="Cambria Math"/>
+                      </w:rPr>
+                      <m:t>min</m:t>
+                    </m:r>
+                  </m:e>
+                  <m:sup>
+                    <m:r>
+                      <w:rPr>
+                        <w:rFonts w:ascii="Cambria Math" w:hAnsi="Cambria Math"/>
+                      </w:rPr>
+                      <m:t>-1</m:t>
+                    </m:r>
+                  </m:sup>
+                </m:sSup>
+              </m:oMath>
+            </m:oMathPara>
+          </w:p>
+          <w:p>
+            <w:pPr>
+              <w:rPr>
+                <w:rFonts w:eastAsiaTheme="minorEastAsia"/>
+                <w:i/>
+                <w:lang w:val="en-US"/>
+              </w:rPr>
+            </w:pPr>
+            <m:oMathPara>
+              <m:oMath>
+                <m:sSub>
+                  <m:sSubPr>
+                    <m:ctrlPr>
+                      <w:rPr>
+                        <w:rFonts w:ascii="Cambria Math" w:hAnsi="Cambria Math"/>
+                        <w:i/>
+                      </w:rPr>
+                    </m:ctrlPr>
+                  </m:sSubPr>
+                  <m:e>
+                    <m:r>
+                      <w:rPr>
+                        <w:rFonts w:ascii="Cambria Math" w:hAnsi="Cambria Math"/>
+                      </w:rPr>
+                      <m:t>V</m:t>
+                    </m:r>
+                  </m:e>
+                  <m:sub>
+                    <m:r>
+                      <w:rPr>
+                        <w:rFonts w:ascii="Cambria Math" w:hAnsi="Cambria Math"/>
+                      </w:rPr>
+                      <m:t>I</m:t>
+                    </m:r>
+                  </m:sub>
+                </m:sSub>
+                <m:r>
+                  <w:rPr>
+                    <w:rFonts w:ascii="Cambria Math" w:hAnsi="Cambria Math"/>
+                  </w:rPr>
+                  <m:t xml:space="preserve">=169,1207 </m:t>
+                </m:r>
+                <m:r>
+                  <w:rPr>
+                    <w:rFonts w:ascii="Cambria Math" w:hAnsi="Cambria Math"/>
+                  </w:rPr>
+                  <m:t>d</m:t>
+                </m:r>
+                <m:r>
+                  <w:rPr>
+                    <w:rFonts w:ascii="Cambria Math" w:hAnsi="Cambria Math"/>
+                  </w:rPr>
+                  <m:t>l/kg</m:t>
+                </m:r>
+              </m:oMath>
+            </m:oMathPara>
+          </w:p>
+        </w:tc>
+        <w:tc>
+          <w:tcPr>
+            <w:tcW w:w="708" w:type="dxa"/>
+            <w:vAlign w:val="center"/>
+          </w:tcPr>
+          <w:p>
+            <w:pPr>
+              <w:ind w:firstLine="0"/>
+              <w:jc w:val="center"/>
+            </w:pPr>
+            <w:r>
+              <w:t>(</w:t>
+            </w:r>
+            <w:r>
+              <w:t>7</w:t>
+            </w:r>
+            <w:r>
+              <w:t>)</w:t>
+            </w:r>
+          </w:p>
+        </w:tc>
+      </w:tr>
+    </w:tbl>
+    <w:p>
+      <w:pPr>
+        <w:keepNext/>
         <w:ind w:firstLine="0"/>
       </w:pPr>
+      <w:r>
+        <w:rPr>
+          <w:b/>
+          <w:bCs/>
+          <w:noProof/>
+        </w:rPr>
+        <w:drawing>
+          <wp:inline distT="0" distB="0" distL="0" distR="0" wp14:anchorId="428855C9" wp14:editId="786BF8C3">
+            <wp:extent cx="5760720" cy="4320540"/>
+            <wp:effectExtent l="0" t="0" r="0" b="3810"/>
+            <wp:docPr id="10" name="Picture 10"/>
+            <wp:cNvGraphicFramePr>
+              <a:graphicFrameLocks xmlns:a="http://schemas.openxmlformats.org/drawingml/2006/main" noChangeAspect="1"/>
+            </wp:cNvGraphicFramePr>
+            <a:graphic xmlns:a="http://schemas.openxmlformats.org/drawingml/2006/main">
+              <a:graphicData uri="http://schemas.openxmlformats.org/drawingml/2006/picture">
+                <pic:pic xmlns:pic="http://schemas.openxmlformats.org/drawingml/2006/picture">
+                  <pic:nvPicPr>
+                    <pic:cNvPr id="10" name="Picture 10"/>
+                    <pic:cNvPicPr/>
+                  </pic:nvPicPr>
+                  <pic:blipFill>
+                    <a:blip r:embed="rId12">
+                      <a:extLst>
+                        <a:ext uri="{28A0092B-C50C-407E-A947-70E740481C1C}">
+                          <a14:useLocalDpi xmlns:a14="http://schemas.microsoft.com/office/drawing/2010/main" val="0"/>
+                        </a:ext>
+                      </a:extLst>
+                    </a:blip>
+                    <a:stretch>
+                      <a:fillRect/>
+                    </a:stretch>
+                  </pic:blipFill>
+                  <pic:spPr>
+                    <a:xfrm>
+                      <a:off x="0" y="0"/>
+                      <a:ext cx="5760720" cy="4320540"/>
+                    </a:xfrm>
+                    <a:prstGeom prst="rect">
+                      <a:avLst/>
+                    </a:prstGeom>
+                  </pic:spPr>
+                </pic:pic>
+              </a:graphicData>
+            </a:graphic>
+          </wp:inline>
+        </w:drawing>
+      </w:r>
     </w:p>
     <w:p>
       <w:pPr>
-        <w:ind w:firstLine="0"/>
-      </w:pPr>
-      <w:r>
-        <w:t xml:space="preserve">//tu </w:t>
-      </w:r>
-      <w:proofErr w:type="spellStart"/>
-      <w:r>
-        <w:t>este</w:t>
-      </w:r>
-      <w:proofErr w:type="spellEnd"/>
-      <w:r>
-        <w:t xml:space="preserve"> </w:t>
-      </w:r>
-      <w:proofErr w:type="spellStart"/>
-      <w:r>
-        <w:t>fitka</w:t>
-      </w:r>
-      <w:proofErr w:type="spellEnd"/>
-      <w:r>
-        <w:t xml:space="preserve"> + parametre</w:t>
-      </w:r>
-    </w:p>
-    <w:p>
-      <w:pPr>
-        <w:ind w:firstLine="0"/>
-      </w:pPr>
+        <w:pStyle w:val="Caption"/>
+        <w:rPr>
+          <w:b/>
+          <w:bCs/>
+        </w:rPr>
+      </w:pPr>
+      <w:r>
+        <w:t xml:space="preserve">Obrázok </w:t>
+      </w:r>
+      <w:fldSimple w:instr=" SEQ Obrázok \* ARABIC ">
+        <w:r>
+          <w:rPr>
+            <w:noProof/>
+          </w:rPr>
+          <w:t>6</w:t>
+        </w:r>
+      </w:fldSimple>
+      <w:r>
+        <w:t>:Porovnanie modelov</w:t>
+      </w:r>
     </w:p>
     <w:p>
       <w:pPr>
@@ -4504,14 +4978,7 @@
                     <w:rFonts w:ascii="Cambria Math" w:hAnsi="Cambria Math"/>
                     <w:szCs w:val="24"/>
                   </w:rPr>
-                  <m:t>(</m:t>
-                </m:r>
-                <m:r>
-                  <w:rPr>
-                    <w:rFonts w:ascii="Cambria Math" w:hAnsi="Cambria Math"/>
-                    <w:szCs w:val="24"/>
-                  </w:rPr>
-                  <m:t>Ra</m:t>
+                  <m:t>(Ra</m:t>
                 </m:r>
                 <m:d>
                   <m:dPr>
@@ -4651,19 +5118,7 @@
               <w:rPr>
                 <w:szCs w:val="24"/>
               </w:rPr>
-              <w:t>(</w:t>
-            </w:r>
-            <w:r>
-              <w:rPr>
-                <w:szCs w:val="24"/>
-              </w:rPr>
-              <w:t>7</w:t>
-            </w:r>
-            <w:r>
-              <w:rPr>
-                <w:szCs w:val="24"/>
-              </w:rPr>
-              <w:t>)</w:t>
+              <w:t>(7)</w:t>
             </w:r>
           </w:p>
         </w:tc>
@@ -4682,6 +5137,7 @@
         <w:rPr>
           <w:szCs w:val="24"/>
         </w:rPr>
+        <w:lastRenderedPageBreak/>
         <w:t xml:space="preserve">Samozrejme aj pri tomto systéme poznáme niekoľko vecí, z ktorých môžeme vychádzať tak, aby sme dokázali replikovať výsledky z učebného materiálu. Základným je predpoklad, že </w:t>
       </w:r>
       <m:oMath>
@@ -4849,15 +5305,7 @@
           <w:rFonts w:eastAsiaTheme="minorEastAsia"/>
           <w:szCs w:val="24"/>
         </w:rPr>
-        <w:t xml:space="preserve"> skoro nulový </w:t>
-      </w:r>
-      <w:r>
-        <w:rPr>
-          <w:rFonts w:eastAsiaTheme="minorEastAsia"/>
-          <w:szCs w:val="24"/>
-        </w:rPr>
-        <w:lastRenderedPageBreak/>
-        <w:t>vplyv na dosahovanie podmienky</w:t>
+        <w:t xml:space="preserve"> skoro nulový vplyv na dosahovanie podmienky</w:t>
       </w:r>
       <m:oMath>
         <m:r>
@@ -5344,7 +5792,7 @@
                     <pic:cNvPicPr/>
                   </pic:nvPicPr>
                   <pic:blipFill>
-                    <a:blip r:embed="rId11"/>
+                    <a:blip r:embed="rId13"/>
                     <a:stretch>
                       <a:fillRect/>
                     </a:stretch>
@@ -5372,16 +5820,538 @@
       <w:r>
         <w:t xml:space="preserve">Obrázok </w:t>
       </w:r>
+      <w:r>
+        <w:fldChar w:fldCharType="begin"/>
+      </w:r>
+      <w:r>
+        <w:instrText xml:space="preserve"> SEQ Obrázok \* ARABIC </w:instrText>
+      </w:r>
+      <w:r>
+        <w:fldChar w:fldCharType="separate"/>
+      </w:r>
+      <w:r>
+        <w:rPr>
+          <w:noProof/>
+        </w:rPr>
+        <w:t>7</w:t>
+      </w:r>
+      <w:r>
+        <w:rPr>
+          <w:noProof/>
+        </w:rPr>
+        <w:fldChar w:fldCharType="end"/>
+      </w:r>
+      <w:r>
+        <w:t xml:space="preserve">: </w:t>
+      </w:r>
+      <w:proofErr w:type="spellStart"/>
+      <w:r>
+        <w:t>Bergmannov</w:t>
+      </w:r>
+      <w:proofErr w:type="spellEnd"/>
+      <w:r>
+        <w:t xml:space="preserve"> minimálny model</w:t>
+      </w:r>
+    </w:p>
+    <w:p>
+      <w:pPr>
+        <w:ind w:firstLine="0"/>
+        <w:rPr>
+          <w:rFonts w:eastAsiaTheme="minorEastAsia"/>
+          <w:szCs w:val="24"/>
+        </w:rPr>
+      </w:pPr>
+      <w:r>
+        <w:t xml:space="preserve">Po simulácii schémy získavame </w:t>
+      </w:r>
+      <w:r>
+        <w:t xml:space="preserve">toky glukózy – porovnanie nameraných dát </w:t>
+      </w:r>
+      <w:proofErr w:type="spellStart"/>
+      <w:r>
+        <w:t>farmakodynamiky</w:t>
+      </w:r>
+      <w:proofErr w:type="spellEnd"/>
+      <w:r>
+        <w:t xml:space="preserve"> (zároveň signálu </w:t>
+      </w:r>
+      <w:r>
+        <w:t xml:space="preserve"> so súčinom </w:t>
+      </w:r>
+      <m:oMath>
+        <m:r>
+          <w:rPr>
+            <w:rFonts w:ascii="Cambria Math" w:hAnsi="Cambria Math"/>
+            <w:szCs w:val="24"/>
+          </w:rPr>
+          <m:t>Ra</m:t>
+        </m:r>
+        <m:d>
+          <m:dPr>
+            <m:ctrlPr>
+              <w:rPr>
+                <w:rFonts w:ascii="Cambria Math" w:hAnsi="Cambria Math"/>
+                <w:i/>
+                <w:szCs w:val="24"/>
+              </w:rPr>
+            </m:ctrlPr>
+          </m:dPr>
+          <m:e>
+            <m:r>
+              <w:rPr>
+                <w:rFonts w:ascii="Cambria Math" w:hAnsi="Cambria Math"/>
+                <w:szCs w:val="24"/>
+              </w:rPr>
+              <m:t>t</m:t>
+            </m:r>
+          </m:e>
+        </m:d>
+      </m:oMath>
+      <w:r>
+        <w:rPr>
+          <w:rFonts w:eastAsiaTheme="minorEastAsia"/>
+          <w:szCs w:val="24"/>
+        </w:rPr>
+        <w:t xml:space="preserve"> – ten je ale zhodný s nameranými dátami FD) a súčinu </w:t>
+      </w:r>
+      <m:oMath>
+        <m:sSub>
+          <m:sSubPr>
+            <m:ctrlPr>
+              <w:rPr>
+                <w:rFonts w:ascii="Cambria Math" w:hAnsi="Cambria Math"/>
+                <w:i/>
+                <w:szCs w:val="24"/>
+              </w:rPr>
+            </m:ctrlPr>
+          </m:sSubPr>
+          <m:e>
+            <m:r>
+              <w:rPr>
+                <w:rFonts w:ascii="Cambria Math" w:hAnsi="Cambria Math"/>
+                <w:szCs w:val="24"/>
+              </w:rPr>
+              <m:t>V</m:t>
+            </m:r>
+          </m:e>
+          <m:sub>
+            <m:r>
+              <w:rPr>
+                <w:rFonts w:ascii="Cambria Math" w:hAnsi="Cambria Math"/>
+                <w:szCs w:val="24"/>
+              </w:rPr>
+              <m:t>G</m:t>
+            </m:r>
+          </m:sub>
+        </m:sSub>
+        <m:r>
+          <w:rPr>
+            <w:rFonts w:ascii="Cambria Math" w:hAnsi="Cambria Math"/>
+            <w:szCs w:val="24"/>
+          </w:rPr>
+          <m:t>X</m:t>
+        </m:r>
+        <m:d>
+          <m:dPr>
+            <m:ctrlPr>
+              <w:rPr>
+                <w:rFonts w:ascii="Cambria Math" w:hAnsi="Cambria Math"/>
+                <w:i/>
+                <w:szCs w:val="24"/>
+              </w:rPr>
+            </m:ctrlPr>
+          </m:dPr>
+          <m:e>
+            <m:r>
+              <w:rPr>
+                <w:rFonts w:ascii="Cambria Math" w:hAnsi="Cambria Math"/>
+                <w:szCs w:val="24"/>
+              </w:rPr>
+              <m:t>t</m:t>
+            </m:r>
+          </m:e>
+        </m:d>
+        <m:r>
+          <w:rPr>
+            <w:rFonts w:ascii="Cambria Math" w:hAnsi="Cambria Math"/>
+            <w:szCs w:val="24"/>
+          </w:rPr>
+          <m:t>G</m:t>
+        </m:r>
+        <m:d>
+          <m:dPr>
+            <m:ctrlPr>
+              <w:rPr>
+                <w:rFonts w:ascii="Cambria Math" w:hAnsi="Cambria Math"/>
+                <w:i/>
+                <w:szCs w:val="24"/>
+              </w:rPr>
+            </m:ctrlPr>
+          </m:dPr>
+          <m:e>
+            <m:r>
+              <w:rPr>
+                <w:rFonts w:ascii="Cambria Math" w:hAnsi="Cambria Math"/>
+                <w:szCs w:val="24"/>
+              </w:rPr>
+              <m:t>t</m:t>
+            </m:r>
+          </m:e>
+        </m:d>
+      </m:oMath>
+      <w:r>
+        <w:rPr>
+          <w:rFonts w:eastAsiaTheme="minorEastAsia"/>
+          <w:szCs w:val="24"/>
+        </w:rPr>
+        <w:t xml:space="preserve">. Aby nastala rovnováha glykémie, tieto toky musia byť v čo najväčšej rovnováhe. Keďže sme spomenuli, že druhá časť </w:t>
+      </w:r>
+      <w:proofErr w:type="spellStart"/>
+      <w:r>
+        <w:rPr>
+          <w:rFonts w:eastAsiaTheme="minorEastAsia"/>
+          <w:szCs w:val="24"/>
+        </w:rPr>
+        <w:t>dif</w:t>
+      </w:r>
+      <w:proofErr w:type="spellEnd"/>
+      <w:r>
+        <w:rPr>
+          <w:rFonts w:eastAsiaTheme="minorEastAsia"/>
+          <w:szCs w:val="24"/>
+        </w:rPr>
+        <w:t xml:space="preserve">. rovnice má zanedbateľný vplyv, dá sa povedať, že kľúčový pre rozdiel glykémie bude práve rozdiel medzi týmito tokmi – obrázok </w:t>
+      </w:r>
+      <w:r>
+        <w:rPr>
+          <w:rFonts w:eastAsiaTheme="minorEastAsia"/>
+          <w:szCs w:val="24"/>
+        </w:rPr>
+        <w:t>8</w:t>
+      </w:r>
+      <w:r>
+        <w:rPr>
+          <w:rFonts w:eastAsiaTheme="minorEastAsia"/>
+          <w:szCs w:val="24"/>
+        </w:rPr>
+        <w:t>.</w:t>
+      </w:r>
+    </w:p>
+    <w:p>
+      <w:pPr>
+        <w:ind w:firstLine="0"/>
+      </w:pPr>
+      <w:r>
+        <w:rPr>
+          <w:rFonts w:eastAsiaTheme="minorEastAsia"/>
+          <w:szCs w:val="24"/>
+        </w:rPr>
+        <w:t xml:space="preserve">Výslednú glykémiu zasa ukazuje obrázok </w:t>
+      </w:r>
+      <w:r>
+        <w:rPr>
+          <w:rFonts w:eastAsiaTheme="minorEastAsia"/>
+          <w:szCs w:val="24"/>
+        </w:rPr>
+        <w:t>9</w:t>
+      </w:r>
+      <w:r>
+        <w:rPr>
+          <w:rFonts w:eastAsiaTheme="minorEastAsia"/>
+          <w:szCs w:val="24"/>
+        </w:rPr>
+        <w:t xml:space="preserve">. Na tomto obrázku je porovnanie s bazálnou – v okolí tejto glykémie by sa „systém“ mal nachádzať po celý čas, aby sme splnili základný predpoklad </w:t>
+      </w:r>
+      <m:oMath>
+        <m:acc>
+          <m:accPr>
+            <m:chr m:val="̇"/>
+            <m:ctrlPr>
+              <w:rPr>
+                <w:rFonts w:ascii="Cambria Math" w:hAnsi="Cambria Math"/>
+                <w:i/>
+                <w:szCs w:val="24"/>
+              </w:rPr>
+            </m:ctrlPr>
+          </m:accPr>
+          <m:e>
+            <m:r>
+              <w:rPr>
+                <w:rFonts w:ascii="Cambria Math" w:hAnsi="Cambria Math"/>
+                <w:szCs w:val="24"/>
+              </w:rPr>
+              <m:t>G</m:t>
+            </m:r>
+          </m:e>
+        </m:acc>
+        <m:d>
+          <m:dPr>
+            <m:ctrlPr>
+              <w:rPr>
+                <w:rFonts w:ascii="Cambria Math" w:hAnsi="Cambria Math"/>
+                <w:i/>
+                <w:szCs w:val="24"/>
+              </w:rPr>
+            </m:ctrlPr>
+          </m:dPr>
+          <m:e>
+            <m:r>
+              <w:rPr>
+                <w:rFonts w:ascii="Cambria Math" w:hAnsi="Cambria Math"/>
+                <w:szCs w:val="24"/>
+              </w:rPr>
+              <m:t>t</m:t>
+            </m:r>
+          </m:e>
+        </m:d>
+        <m:r>
+          <w:rPr>
+            <w:rFonts w:ascii="Cambria Math" w:hAnsi="Cambria Math"/>
+            <w:szCs w:val="24"/>
+          </w:rPr>
+          <m:t>=0</m:t>
+        </m:r>
+      </m:oMath>
+      <w:r>
+        <w:rPr>
+          <w:rFonts w:eastAsiaTheme="minorEastAsia"/>
+          <w:szCs w:val="24"/>
+        </w:rPr>
+        <w:t xml:space="preserve">, čo vlastne znamená </w:t>
+      </w:r>
+      <m:oMath>
+        <m:r>
+          <w:rPr>
+            <w:rFonts w:ascii="Cambria Math" w:hAnsi="Cambria Math"/>
+            <w:szCs w:val="24"/>
+          </w:rPr>
+          <m:t>G</m:t>
+        </m:r>
+        <m:d>
+          <m:dPr>
+            <m:ctrlPr>
+              <w:rPr>
+                <w:rFonts w:ascii="Cambria Math" w:hAnsi="Cambria Math"/>
+                <w:i/>
+                <w:szCs w:val="24"/>
+              </w:rPr>
+            </m:ctrlPr>
+          </m:dPr>
+          <m:e>
+            <m:r>
+              <w:rPr>
+                <w:rFonts w:ascii="Cambria Math" w:hAnsi="Cambria Math"/>
+                <w:szCs w:val="24"/>
+              </w:rPr>
+              <m:t>t</m:t>
+            </m:r>
+          </m:e>
+        </m:d>
+        <m:r>
+          <w:rPr>
+            <w:rFonts w:ascii="Cambria Math" w:hAnsi="Cambria Math"/>
+            <w:szCs w:val="24"/>
+          </w:rPr>
+          <m:t>≈</m:t>
+        </m:r>
+        <m:sSub>
+          <m:sSubPr>
+            <m:ctrlPr>
+              <w:rPr>
+                <w:rFonts w:ascii="Cambria Math" w:hAnsi="Cambria Math"/>
+                <w:i/>
+                <w:szCs w:val="24"/>
+              </w:rPr>
+            </m:ctrlPr>
+          </m:sSubPr>
+          <m:e>
+            <m:r>
+              <w:rPr>
+                <w:rFonts w:ascii="Cambria Math" w:hAnsi="Cambria Math"/>
+                <w:szCs w:val="24"/>
+              </w:rPr>
+              <m:t>G</m:t>
+            </m:r>
+          </m:e>
+          <m:sub>
+            <m:r>
+              <w:rPr>
+                <w:rFonts w:ascii="Cambria Math" w:hAnsi="Cambria Math"/>
+                <w:szCs w:val="24"/>
+              </w:rPr>
+              <m:t>b</m:t>
+            </m:r>
+          </m:sub>
+        </m:sSub>
+      </m:oMath>
+      <w:r>
+        <w:rPr>
+          <w:rFonts w:eastAsiaTheme="minorEastAsia"/>
+          <w:szCs w:val="24"/>
+        </w:rPr>
+        <w:t>, z ktorého sme vychádzali na úvod.</w:t>
+      </w:r>
+    </w:p>
+    <w:p>
+      <w:pPr>
+        <w:keepNext/>
+        <w:ind w:firstLine="0"/>
+        <w:jc w:val="center"/>
+      </w:pPr>
+      <w:r>
+        <w:rPr>
+          <w:noProof/>
+        </w:rPr>
+        <w:lastRenderedPageBreak/>
+        <w:drawing>
+          <wp:inline distT="0" distB="0" distL="0" distR="0" wp14:anchorId="6CD3DAAB" wp14:editId="7DDFAEEE">
+            <wp:extent cx="5562600" cy="4171950"/>
+            <wp:effectExtent l="0" t="0" r="0" b="0"/>
+            <wp:docPr id="7" name="Picture 7"/>
+            <wp:cNvGraphicFramePr>
+              <a:graphicFrameLocks xmlns:a="http://schemas.openxmlformats.org/drawingml/2006/main" noChangeAspect="1"/>
+            </wp:cNvGraphicFramePr>
+            <a:graphic xmlns:a="http://schemas.openxmlformats.org/drawingml/2006/main">
+              <a:graphicData uri="http://schemas.openxmlformats.org/drawingml/2006/picture">
+                <pic:pic xmlns:pic="http://schemas.openxmlformats.org/drawingml/2006/picture">
+                  <pic:nvPicPr>
+                    <pic:cNvPr id="7" name="Picture 7"/>
+                    <pic:cNvPicPr/>
+                  </pic:nvPicPr>
+                  <pic:blipFill>
+                    <a:blip r:embed="rId14">
+                      <a:extLst>
+                        <a:ext uri="{28A0092B-C50C-407E-A947-70E740481C1C}">
+                          <a14:useLocalDpi xmlns:a14="http://schemas.microsoft.com/office/drawing/2010/main" val="0"/>
+                        </a:ext>
+                      </a:extLst>
+                    </a:blip>
+                    <a:stretch>
+                      <a:fillRect/>
+                    </a:stretch>
+                  </pic:blipFill>
+                  <pic:spPr>
+                    <a:xfrm>
+                      <a:off x="0" y="0"/>
+                      <a:ext cx="5562600" cy="4171950"/>
+                    </a:xfrm>
+                    <a:prstGeom prst="rect">
+                      <a:avLst/>
+                    </a:prstGeom>
+                  </pic:spPr>
+                </pic:pic>
+              </a:graphicData>
+            </a:graphic>
+          </wp:inline>
+        </w:drawing>
+      </w:r>
+    </w:p>
+    <w:p>
+      <w:pPr>
+        <w:pStyle w:val="Caption"/>
+      </w:pPr>
+      <w:r>
+        <w:t xml:space="preserve">Obrázok </w:t>
+      </w:r>
       <w:fldSimple w:instr=" SEQ Obrázok \* ARABIC ">
         <w:r>
           <w:rPr>
             <w:noProof/>
           </w:rPr>
-          <w:t>5</w:t>
+          <w:t>8</w:t>
         </w:r>
       </w:fldSimple>
       <w:r>
-        <w:t xml:space="preserve">: </w:t>
+        <w:t>: Toky glukózy</w:t>
+      </w:r>
+    </w:p>
+    <w:p>
+      <w:pPr>
+        <w:keepNext/>
+        <w:ind w:firstLine="0"/>
+        <w:jc w:val="center"/>
+      </w:pPr>
+      <w:r>
+        <w:rPr>
+          <w:noProof/>
+        </w:rPr>
+        <w:drawing>
+          <wp:inline distT="0" distB="0" distL="0" distR="0" wp14:anchorId="755D3525" wp14:editId="645F8997">
+            <wp:extent cx="5257800" cy="3943350"/>
+            <wp:effectExtent l="0" t="0" r="0" b="0"/>
+            <wp:docPr id="8" name="Picture 8"/>
+            <wp:cNvGraphicFramePr>
+              <a:graphicFrameLocks xmlns:a="http://schemas.openxmlformats.org/drawingml/2006/main" noChangeAspect="1"/>
+            </wp:cNvGraphicFramePr>
+            <a:graphic xmlns:a="http://schemas.openxmlformats.org/drawingml/2006/main">
+              <a:graphicData uri="http://schemas.openxmlformats.org/drawingml/2006/picture">
+                <pic:pic xmlns:pic="http://schemas.openxmlformats.org/drawingml/2006/picture">
+                  <pic:nvPicPr>
+                    <pic:cNvPr id="8" name="Picture 8"/>
+                    <pic:cNvPicPr/>
+                  </pic:nvPicPr>
+                  <pic:blipFill>
+                    <a:blip r:embed="rId15">
+                      <a:extLst>
+                        <a:ext uri="{28A0092B-C50C-407E-A947-70E740481C1C}">
+                          <a14:useLocalDpi xmlns:a14="http://schemas.microsoft.com/office/drawing/2010/main" val="0"/>
+                        </a:ext>
+                      </a:extLst>
+                    </a:blip>
+                    <a:stretch>
+                      <a:fillRect/>
+                    </a:stretch>
+                  </pic:blipFill>
+                  <pic:spPr>
+                    <a:xfrm>
+                      <a:off x="0" y="0"/>
+                      <a:ext cx="5257800" cy="3943350"/>
+                    </a:xfrm>
+                    <a:prstGeom prst="rect">
+                      <a:avLst/>
+                    </a:prstGeom>
+                  </pic:spPr>
+                </pic:pic>
+              </a:graphicData>
+            </a:graphic>
+          </wp:inline>
+        </w:drawing>
+      </w:r>
+    </w:p>
+    <w:p>
+      <w:pPr>
+        <w:pStyle w:val="Caption"/>
+      </w:pPr>
+      <w:r>
+        <w:t xml:space="preserve">Obrázok </w:t>
+      </w:r>
+      <w:fldSimple w:instr=" SEQ Obrázok \* ARABIC ">
+        <w:r>
+          <w:rPr>
+            <w:noProof/>
+          </w:rPr>
+          <w:t>9</w:t>
+        </w:r>
+      </w:fldSimple>
+      <w:r>
+        <w:t>: Glykémia</w:t>
+      </w:r>
+    </w:p>
+    <w:p>
+      <w:pPr>
+        <w:pStyle w:val="Heading2"/>
+      </w:pPr>
+      <w:r>
+        <w:lastRenderedPageBreak/>
+        <w:t>Identifikácia</w:t>
+      </w:r>
+    </w:p>
+    <w:p>
+      <w:pPr>
+        <w:ind w:firstLine="0"/>
+      </w:pPr>
+      <w:r>
+        <w:t xml:space="preserve">Podobne, ako v pri podsystéme vstrebávania inzulínu aj pre </w:t>
       </w:r>
       <w:proofErr w:type="spellStart"/>
       <w:r>
@@ -5389,23 +6359,180 @@
       </w:r>
       <w:proofErr w:type="spellEnd"/>
       <w:r>
-        <w:t xml:space="preserve"> minimálny model</w:t>
+        <w:t xml:space="preserve"> model musíme vykonať identifikáciu. Tú vykonáme však už s použitím identifikovaných parametrov z podsystému inzulínu. Tým nám ostáva nájsť len 2 parametre, nimi sú:</w:t>
+      </w:r>
+      <w:r>
+        <w:rPr>
+          <w:rFonts w:ascii="Cambria Math" w:hAnsi="Cambria Math"/>
+          <w:i/>
+          <w:szCs w:val="24"/>
+        </w:rPr>
+        <w:t xml:space="preserve"> </w:t>
+      </w:r>
+      <m:oMath>
+        <m:sSub>
+          <m:sSubPr>
+            <m:ctrlPr>
+              <w:rPr>
+                <w:rFonts w:ascii="Cambria Math" w:hAnsi="Cambria Math"/>
+                <w:i/>
+                <w:szCs w:val="24"/>
+              </w:rPr>
+            </m:ctrlPr>
+          </m:sSubPr>
+          <m:e>
+            <m:r>
+              <w:rPr>
+                <w:rFonts w:ascii="Cambria Math" w:hAnsi="Cambria Math"/>
+                <w:szCs w:val="24"/>
+              </w:rPr>
+              <m:t>p</m:t>
+            </m:r>
+          </m:e>
+          <m:sub>
+            <m:r>
+              <w:rPr>
+                <w:rFonts w:ascii="Cambria Math" w:hAnsi="Cambria Math"/>
+                <w:szCs w:val="24"/>
+              </w:rPr>
+              <m:t>2</m:t>
+            </m:r>
+          </m:sub>
+        </m:sSub>
+      </m:oMath>
+      <w:r>
+        <w:rPr>
+          <w:rFonts w:ascii="Cambria Math" w:eastAsiaTheme="minorEastAsia" w:hAnsi="Cambria Math"/>
+          <w:i/>
+          <w:szCs w:val="24"/>
+        </w:rPr>
+        <w:t xml:space="preserve"> </w:t>
+      </w:r>
+      <w:r>
+        <w:rPr>
+          <w:rFonts w:eastAsiaTheme="minorEastAsia"/>
+          <w:szCs w:val="24"/>
+          <w:lang w:val="en-US"/>
+        </w:rPr>
+        <w:t xml:space="preserve">a </w:t>
+      </w:r>
+      <m:oMath>
+        <m:sSub>
+          <m:sSubPr>
+            <m:ctrlPr>
+              <w:rPr>
+                <w:rFonts w:ascii="Cambria Math" w:hAnsi="Cambria Math"/>
+                <w:i/>
+                <w:szCs w:val="24"/>
+              </w:rPr>
+            </m:ctrlPr>
+          </m:sSubPr>
+          <m:e>
+            <m:r>
+              <w:rPr>
+                <w:rFonts w:ascii="Cambria Math" w:hAnsi="Cambria Math"/>
+                <w:szCs w:val="24"/>
+              </w:rPr>
+              <m:t>S</m:t>
+            </m:r>
+          </m:e>
+          <m:sub>
+            <m:r>
+              <w:rPr>
+                <w:rFonts w:ascii="Cambria Math" w:hAnsi="Cambria Math"/>
+                <w:szCs w:val="24"/>
+              </w:rPr>
+              <m:t>I</m:t>
+            </m:r>
+          </m:sub>
+        </m:sSub>
+      </m:oMath>
+      <w:r>
+        <w:rPr>
+          <w:rFonts w:eastAsiaTheme="minorEastAsia"/>
+          <w:szCs w:val="24"/>
+        </w:rPr>
+        <w:t>.</w:t>
+      </w:r>
+      <w:r>
+        <w:rPr>
+          <w:rFonts w:eastAsiaTheme="minorEastAsia"/>
+          <w:szCs w:val="24"/>
+          <w:lang w:val="en-US"/>
+        </w:rPr>
+        <w:t xml:space="preserve"> Fitness </w:t>
+      </w:r>
+      <w:proofErr w:type="spellStart"/>
+      <w:r>
+        <w:rPr>
+          <w:rFonts w:eastAsiaTheme="minorEastAsia"/>
+          <w:szCs w:val="24"/>
+          <w:lang w:val="en-US"/>
+        </w:rPr>
+        <w:t>funkcia</w:t>
+      </w:r>
+      <w:proofErr w:type="spellEnd"/>
+      <w:r>
+        <w:rPr>
+          <w:rFonts w:eastAsiaTheme="minorEastAsia"/>
+          <w:szCs w:val="24"/>
+          <w:lang w:val="en-US"/>
+        </w:rPr>
+        <w:t xml:space="preserve"> </w:t>
+      </w:r>
+      <w:proofErr w:type="spellStart"/>
+      <w:r>
+        <w:rPr>
+          <w:rFonts w:eastAsiaTheme="minorEastAsia"/>
+          <w:szCs w:val="24"/>
+          <w:lang w:val="en-US"/>
+        </w:rPr>
+        <w:t>bude</w:t>
+      </w:r>
+      <w:proofErr w:type="spellEnd"/>
+      <w:r>
+        <w:rPr>
+          <w:rFonts w:eastAsiaTheme="minorEastAsia"/>
+          <w:szCs w:val="24"/>
+          <w:lang w:val="en-US"/>
+        </w:rPr>
+        <w:t xml:space="preserve"> v </w:t>
+      </w:r>
+      <w:proofErr w:type="spellStart"/>
+      <w:r>
+        <w:rPr>
+          <w:rFonts w:eastAsiaTheme="minorEastAsia"/>
+          <w:szCs w:val="24"/>
+          <w:lang w:val="en-US"/>
+        </w:rPr>
+        <w:t>tomto</w:t>
+      </w:r>
+      <w:proofErr w:type="spellEnd"/>
+      <w:r>
+        <w:rPr>
+          <w:rFonts w:eastAsiaTheme="minorEastAsia"/>
+          <w:szCs w:val="24"/>
+          <w:lang w:val="en-US"/>
+        </w:rPr>
+        <w:t xml:space="preserve"> p</w:t>
+      </w:r>
+      <w:proofErr w:type="spellStart"/>
+      <w:r>
+        <w:rPr>
+          <w:rFonts w:eastAsiaTheme="minorEastAsia"/>
+          <w:szCs w:val="24"/>
+        </w:rPr>
+        <w:t>rípade</w:t>
+      </w:r>
+      <w:proofErr w:type="spellEnd"/>
+      <w:r>
+        <w:rPr>
+          <w:rFonts w:eastAsiaTheme="minorEastAsia"/>
+          <w:szCs w:val="24"/>
+        </w:rPr>
+        <w:t xml:space="preserve"> jednoduchšia ako v predošlom prípade:</w:t>
       </w:r>
     </w:p>
-    <w:p/>
-    <w:p/>
-    <w:p/>
-    <w:p/>
-    <w:p/>
-    <w:p/>
-    <w:p/>
-    <w:p/>
-    <w:p/>
-    <w:p/>
-    <w:p/>
-    <w:p/>
-    <w:p/>
-    <w:p/>
     <w:tbl>
       <w:tblPr>
         <w:tblStyle w:val="TableGrid"/>
@@ -5452,6 +6579,112 @@
                 <w:lang w:val="en-US"/>
               </w:rPr>
             </w:pPr>
+            <m:oMathPara>
+              <m:oMath>
+                <m:r>
+                  <w:rPr>
+                    <w:rFonts w:ascii="Cambria Math" w:eastAsiaTheme="minorEastAsia" w:hAnsi="Cambria Math"/>
+                  </w:rPr>
+                  <m:t>fit=</m:t>
+                </m:r>
+                <m:sSup>
+                  <m:sSupPr>
+                    <m:ctrlPr>
+                      <w:rPr>
+                        <w:rFonts w:ascii="Cambria Math" w:eastAsiaTheme="minorEastAsia" w:hAnsi="Cambria Math"/>
+                        <w:i/>
+                      </w:rPr>
+                    </m:ctrlPr>
+                  </m:sSupPr>
+                  <m:e>
+                    <m:r>
+                      <w:rPr>
+                        <w:rFonts w:ascii="Cambria Math" w:eastAsiaTheme="minorEastAsia" w:hAnsi="Cambria Math"/>
+                      </w:rPr>
+                      <m:t>(</m:t>
+                    </m:r>
+                    <m:sSub>
+                      <m:sSubPr>
+                        <m:ctrlPr>
+                          <w:rPr>
+                            <w:rFonts w:ascii="Cambria Math" w:eastAsiaTheme="minorEastAsia" w:hAnsi="Cambria Math"/>
+                            <w:i/>
+                            <w:lang w:val="en-US"/>
+                          </w:rPr>
+                        </m:ctrlPr>
+                      </m:sSubPr>
+                      <m:e>
+                        <m:r>
+                          <w:rPr>
+                            <w:rFonts w:ascii="Cambria Math" w:eastAsiaTheme="minorEastAsia" w:hAnsi="Cambria Math"/>
+                          </w:rPr>
+                          <m:t>G</m:t>
+                        </m:r>
+                        <m:ctrlPr>
+                          <w:rPr>
+                            <w:rFonts w:ascii="Cambria Math" w:eastAsiaTheme="minorEastAsia" w:hAnsi="Cambria Math"/>
+                            <w:i/>
+                          </w:rPr>
+                        </m:ctrlPr>
+                      </m:e>
+                      <m:sub>
+                        <m:r>
+                          <w:rPr>
+                            <w:rFonts w:ascii="Cambria Math" w:eastAsiaTheme="minorEastAsia" w:hAnsi="Cambria Math"/>
+                            <w:lang w:val="en-US"/>
+                          </w:rPr>
+                          <m:t>b</m:t>
+                        </m:r>
+                      </m:sub>
+                    </m:sSub>
+                    <m:r>
+                      <w:rPr>
+                        <w:rFonts w:ascii="Cambria Math" w:eastAsiaTheme="minorEastAsia" w:hAnsi="Cambria Math"/>
+                      </w:rPr>
+                      <m:t>-</m:t>
+                    </m:r>
+                    <m:r>
+                      <w:rPr>
+                        <w:rFonts w:ascii="Cambria Math" w:eastAsiaTheme="minorEastAsia" w:hAnsi="Cambria Math"/>
+                      </w:rPr>
+                      <m:t>G</m:t>
+                    </m:r>
+                    <m:d>
+                      <m:dPr>
+                        <m:ctrlPr>
+                          <w:rPr>
+                            <w:rFonts w:ascii="Cambria Math" w:eastAsiaTheme="minorEastAsia" w:hAnsi="Cambria Math"/>
+                            <w:i/>
+                          </w:rPr>
+                        </m:ctrlPr>
+                      </m:dPr>
+                      <m:e>
+                        <m:r>
+                          <w:rPr>
+                            <w:rFonts w:ascii="Cambria Math" w:eastAsiaTheme="minorEastAsia" w:hAnsi="Cambria Math"/>
+                          </w:rPr>
+                          <m:t>t</m:t>
+                        </m:r>
+                      </m:e>
+                    </m:d>
+                    <m:r>
+                      <w:rPr>
+                        <w:rFonts w:ascii="Cambria Math" w:eastAsiaTheme="minorEastAsia" w:hAnsi="Cambria Math"/>
+                      </w:rPr>
+                      <m:t>)</m:t>
+                    </m:r>
+                  </m:e>
+                  <m:sup>
+                    <m:r>
+                      <w:rPr>
+                        <w:rFonts w:ascii="Cambria Math" w:eastAsiaTheme="minorEastAsia" w:hAnsi="Cambria Math"/>
+                      </w:rPr>
+                      <m:t>2</m:t>
+                    </m:r>
+                  </m:sup>
+                </m:sSup>
+              </m:oMath>
+            </m:oMathPara>
           </w:p>
         </w:tc>
         <w:tc>
@@ -5465,7 +6698,13 @@
               <w:jc w:val="center"/>
             </w:pPr>
             <w:r>
-              <w:t>(1)</w:t>
+              <w:t>(</w:t>
+            </w:r>
+            <w:r>
+              <w:t>8</w:t>
+            </w:r>
+            <w:r>
+              <w:t>)</w:t>
             </w:r>
           </w:p>
         </w:tc>
@@ -5475,6 +6714,423 @@
       <w:pPr>
         <w:ind w:firstLine="0"/>
       </w:pPr>
+      <w:r>
+        <w:t>Na genetický algoritmus môžeme použiť schému z obrázku 7, keďže v nej už je zakomponovaný aj výpočet fitness funkcie (mocnina sa dopočítava v skripte).</w:t>
+      </w:r>
+    </w:p>
+    <w:p>
+      <w:pPr>
+        <w:keepNext/>
+        <w:ind w:firstLine="0"/>
+      </w:pPr>
+      <w:r>
+        <w:rPr>
+          <w:noProof/>
+        </w:rPr>
+        <w:drawing>
+          <wp:inline distT="0" distB="0" distL="0" distR="0" wp14:anchorId="70E0F3DC" wp14:editId="28DBDAC6">
+            <wp:extent cx="5760720" cy="4320540"/>
+            <wp:effectExtent l="0" t="0" r="0" b="3810"/>
+            <wp:docPr id="11" name="Picture 11"/>
+            <wp:cNvGraphicFramePr>
+              <a:graphicFrameLocks xmlns:a="http://schemas.openxmlformats.org/drawingml/2006/main" noChangeAspect="1"/>
+            </wp:cNvGraphicFramePr>
+            <a:graphic xmlns:a="http://schemas.openxmlformats.org/drawingml/2006/main">
+              <a:graphicData uri="http://schemas.openxmlformats.org/drawingml/2006/picture">
+                <pic:pic xmlns:pic="http://schemas.openxmlformats.org/drawingml/2006/picture">
+                  <pic:nvPicPr>
+                    <pic:cNvPr id="11" name="Picture 11"/>
+                    <pic:cNvPicPr/>
+                  </pic:nvPicPr>
+                  <pic:blipFill>
+                    <a:blip r:embed="rId16">
+                      <a:extLst>
+                        <a:ext uri="{28A0092B-C50C-407E-A947-70E740481C1C}">
+                          <a14:useLocalDpi xmlns:a14="http://schemas.microsoft.com/office/drawing/2010/main" val="0"/>
+                        </a:ext>
+                      </a:extLst>
+                    </a:blip>
+                    <a:stretch>
+                      <a:fillRect/>
+                    </a:stretch>
+                  </pic:blipFill>
+                  <pic:spPr>
+                    <a:xfrm>
+                      <a:off x="0" y="0"/>
+                      <a:ext cx="5760720" cy="4320540"/>
+                    </a:xfrm>
+                    <a:prstGeom prst="rect">
+                      <a:avLst/>
+                    </a:prstGeom>
+                  </pic:spPr>
+                </pic:pic>
+              </a:graphicData>
+            </a:graphic>
+          </wp:inline>
+        </w:drawing>
+      </w:r>
+    </w:p>
+    <w:p>
+      <w:pPr>
+        <w:pStyle w:val="Caption"/>
+      </w:pPr>
+      <w:r>
+        <w:t xml:space="preserve">Obrázok </w:t>
+      </w:r>
+      <w:fldSimple w:instr=" SEQ Obrázok \* ARABIC ">
+        <w:r>
+          <w:rPr>
+            <w:noProof/>
+          </w:rPr>
+          <w:t>10</w:t>
+        </w:r>
+      </w:fldSimple>
+      <w:r>
+        <w:t>:Vývoj minima fitness funkcie</w:t>
+      </w:r>
+    </w:p>
+    <w:tbl>
+      <w:tblPr>
+        <w:tblStyle w:val="TableGrid"/>
+        <w:tblpPr w:leftFromText="141" w:rightFromText="141" w:vertAnchor="text" w:horzAnchor="margin" w:tblpY="187"/>
+        <w:tblW w:w="0" w:type="auto"/>
+        <w:tblBorders>
+          <w:top w:val="none" w:sz="0" w:space="0" w:color="auto"/>
+          <w:left w:val="none" w:sz="0" w:space="0" w:color="auto"/>
+          <w:bottom w:val="none" w:sz="0" w:space="0" w:color="auto"/>
+          <w:right w:val="none" w:sz="0" w:space="0" w:color="auto"/>
+          <w:insideH w:val="none" w:sz="0" w:space="0" w:color="auto"/>
+          <w:insideV w:val="none" w:sz="0" w:space="0" w:color="auto"/>
+        </w:tblBorders>
+        <w:tblLook w:val="04A0" w:firstRow="1" w:lastRow="0" w:firstColumn="1" w:lastColumn="0" w:noHBand="0" w:noVBand="1"/>
+      </w:tblPr>
+      <w:tblGrid>
+        <w:gridCol w:w="851"/>
+        <w:gridCol w:w="7513"/>
+        <w:gridCol w:w="708"/>
+      </w:tblGrid>
+      <w:tr>
+        <w:tc>
+          <w:tcPr>
+            <w:tcW w:w="851" w:type="dxa"/>
+            <w:vAlign w:val="center"/>
+          </w:tcPr>
+          <w:p>
+            <w:pPr>
+              <w:ind w:firstLine="0"/>
+              <w:jc w:val="center"/>
+            </w:pPr>
+          </w:p>
+        </w:tc>
+        <w:tc>
+          <w:tcPr>
+            <w:tcW w:w="7513" w:type="dxa"/>
+            <w:vAlign w:val="center"/>
+          </w:tcPr>
+          <w:p>
+            <w:pPr>
+              <w:jc w:val="center"/>
+              <w:rPr>
+                <w:rFonts w:eastAsiaTheme="minorEastAsia"/>
+                <w:szCs w:val="24"/>
+                <w:lang w:val="en-US"/>
+              </w:rPr>
+            </w:pPr>
+            <m:oMathPara>
+              <m:oMath>
+                <m:sSub>
+                  <m:sSubPr>
+                    <m:ctrlPr>
+                      <w:rPr>
+                        <w:rFonts w:ascii="Cambria Math" w:hAnsi="Cambria Math"/>
+                        <w:i/>
+                        <w:szCs w:val="24"/>
+                      </w:rPr>
+                    </m:ctrlPr>
+                  </m:sSubPr>
+                  <m:e>
+                    <m:r>
+                      <w:rPr>
+                        <w:rFonts w:ascii="Cambria Math" w:hAnsi="Cambria Math"/>
+                        <w:szCs w:val="24"/>
+                      </w:rPr>
+                      <m:t>p</m:t>
+                    </m:r>
+                  </m:e>
+                  <m:sub>
+                    <m:r>
+                      <w:rPr>
+                        <w:rFonts w:ascii="Cambria Math" w:hAnsi="Cambria Math"/>
+                        <w:szCs w:val="24"/>
+                      </w:rPr>
+                      <m:t>2</m:t>
+                    </m:r>
+                  </m:sub>
+                </m:sSub>
+                <m:r>
+                  <w:rPr>
+                    <w:rFonts w:ascii="Cambria Math" w:hAnsi="Cambria Math"/>
+                    <w:szCs w:val="24"/>
+                  </w:rPr>
+                  <m:t>=0,01</m:t>
+                </m:r>
+                <m:r>
+                  <w:rPr>
+                    <w:rFonts w:ascii="Cambria Math" w:hAnsi="Cambria Math"/>
+                    <w:szCs w:val="24"/>
+                  </w:rPr>
+                  <m:t>19</m:t>
+                </m:r>
+                <m:sSup>
+                  <m:sSupPr>
+                    <m:ctrlPr>
+                      <w:rPr>
+                        <w:rFonts w:ascii="Cambria Math" w:hAnsi="Cambria Math"/>
+                        <w:i/>
+                        <w:szCs w:val="24"/>
+                        <w:lang w:val="en-US"/>
+                      </w:rPr>
+                    </m:ctrlPr>
+                  </m:sSupPr>
+                  <m:e>
+                    <m:r>
+                      <w:rPr>
+                        <w:rFonts w:ascii="Cambria Math" w:hAnsi="Cambria Math"/>
+                        <w:szCs w:val="24"/>
+                        <w:lang w:val="en-US"/>
+                      </w:rPr>
+                      <m:t>min</m:t>
+                    </m:r>
+                  </m:e>
+                  <m:sup>
+                    <m:r>
+                      <w:rPr>
+                        <w:rFonts w:ascii="Cambria Math" w:hAnsi="Cambria Math"/>
+                        <w:szCs w:val="24"/>
+                        <w:lang w:val="en-US"/>
+                      </w:rPr>
+                      <m:t>-1</m:t>
+                    </m:r>
+                  </m:sup>
+                </m:sSup>
+              </m:oMath>
+            </m:oMathPara>
+          </w:p>
+          <w:p>
+            <w:pPr>
+              <w:jc w:val="center"/>
+              <w:rPr>
+                <w:rFonts w:eastAsiaTheme="minorEastAsia"/>
+                <w:i/>
+                <w:lang w:val="en-US"/>
+              </w:rPr>
+            </w:pPr>
+            <m:oMathPara>
+              <m:oMath>
+                <m:sSub>
+                  <m:sSubPr>
+                    <m:ctrlPr>
+                      <w:rPr>
+                        <w:rFonts w:ascii="Cambria Math" w:hAnsi="Cambria Math"/>
+                        <w:i/>
+                        <w:szCs w:val="24"/>
+                      </w:rPr>
+                    </m:ctrlPr>
+                  </m:sSubPr>
+                  <m:e>
+                    <m:r>
+                      <w:rPr>
+                        <w:rFonts w:ascii="Cambria Math" w:hAnsi="Cambria Math"/>
+                        <w:szCs w:val="24"/>
+                      </w:rPr>
+                      <m:t>S</m:t>
+                    </m:r>
+                  </m:e>
+                  <m:sub>
+                    <m:r>
+                      <w:rPr>
+                        <w:rFonts w:ascii="Cambria Math" w:hAnsi="Cambria Math"/>
+                        <w:szCs w:val="24"/>
+                      </w:rPr>
+                      <m:t>I</m:t>
+                    </m:r>
+                  </m:sub>
+                </m:sSub>
+                <m:r>
+                  <w:rPr>
+                    <w:rFonts w:ascii="Cambria Math" w:hAnsi="Cambria Math"/>
+                    <w:szCs w:val="24"/>
+                  </w:rPr>
+                  <m:t>=0,001</m:t>
+                </m:r>
+                <m:r>
+                  <w:rPr>
+                    <w:rFonts w:ascii="Cambria Math" w:hAnsi="Cambria Math"/>
+                    <w:szCs w:val="24"/>
+                  </w:rPr>
+                  <m:t>8</m:t>
+                </m:r>
+                <m:r>
+                  <m:rPr>
+                    <m:sty m:val="p"/>
+                  </m:rPr>
+                  <w:rPr>
+                    <w:rFonts w:ascii="Cambria Math" w:hAnsi="Cambria Math"/>
+                  </w:rPr>
+                  <m:t>ml/</m:t>
+                </m:r>
+                <m:r>
+                  <m:rPr>
+                    <m:sty m:val="p"/>
+                  </m:rPr>
+                  <w:rPr>
+                    <w:rFonts w:ascii="Cambria Math" w:hAnsi="Cambria Math" w:cs="Times New Roman"/>
+                  </w:rPr>
+                  <m:t>µ</m:t>
+                </m:r>
+                <m:r>
+                  <m:rPr>
+                    <m:sty m:val="p"/>
+                  </m:rPr>
+                  <w:rPr>
+                    <w:rFonts w:ascii="Cambria Math" w:hAnsi="Cambria Math"/>
+                  </w:rPr>
+                  <m:t>U/min</m:t>
+                </m:r>
+              </m:oMath>
+            </m:oMathPara>
+          </w:p>
+        </w:tc>
+        <w:tc>
+          <w:tcPr>
+            <w:tcW w:w="708" w:type="dxa"/>
+            <w:vAlign w:val="center"/>
+          </w:tcPr>
+          <w:p>
+            <w:pPr>
+              <w:ind w:firstLine="0"/>
+              <w:jc w:val="center"/>
+            </w:pPr>
+            <w:r>
+              <w:t>(</w:t>
+            </w:r>
+            <w:r>
+              <w:t>9</w:t>
+            </w:r>
+            <w:r>
+              <w:t>)</w:t>
+            </w:r>
+          </w:p>
+        </w:tc>
+      </w:tr>
+    </w:tbl>
+    <w:p>
+      <w:pPr>
+        <w:ind w:firstLine="0"/>
+      </w:pPr>
+    </w:p>
+    <w:p>
+      <w:pPr>
+        <w:ind w:firstLine="0"/>
+      </w:pPr>
+      <w:r>
+        <w:rPr>
+          <w:noProof/>
+        </w:rPr>
+        <w:lastRenderedPageBreak/>
+        <w:drawing>
+          <wp:inline distT="0" distB="0" distL="0" distR="0" wp14:anchorId="55FCF627" wp14:editId="448C2708">
+            <wp:extent cx="5760720" cy="4320540"/>
+            <wp:effectExtent l="0" t="0" r="0" b="3810"/>
+            <wp:docPr id="12" name="Picture 12"/>
+            <wp:cNvGraphicFramePr>
+              <a:graphicFrameLocks xmlns:a="http://schemas.openxmlformats.org/drawingml/2006/main" noChangeAspect="1"/>
+            </wp:cNvGraphicFramePr>
+            <a:graphic xmlns:a="http://schemas.openxmlformats.org/drawingml/2006/main">
+              <a:graphicData uri="http://schemas.openxmlformats.org/drawingml/2006/picture">
+                <pic:pic xmlns:pic="http://schemas.openxmlformats.org/drawingml/2006/picture">
+                  <pic:nvPicPr>
+                    <pic:cNvPr id="12" name="Picture 12"/>
+                    <pic:cNvPicPr/>
+                  </pic:nvPicPr>
+                  <pic:blipFill>
+                    <a:blip r:embed="rId17">
+                      <a:extLst>
+                        <a:ext uri="{28A0092B-C50C-407E-A947-70E740481C1C}">
+                          <a14:useLocalDpi xmlns:a14="http://schemas.microsoft.com/office/drawing/2010/main" val="0"/>
+                        </a:ext>
+                      </a:extLst>
+                    </a:blip>
+                    <a:stretch>
+                      <a:fillRect/>
+                    </a:stretch>
+                  </pic:blipFill>
+                  <pic:spPr>
+                    <a:xfrm>
+                      <a:off x="0" y="0"/>
+                      <a:ext cx="5760720" cy="4320540"/>
+                    </a:xfrm>
+                    <a:prstGeom prst="rect">
+                      <a:avLst/>
+                    </a:prstGeom>
+                  </pic:spPr>
+                </pic:pic>
+              </a:graphicData>
+            </a:graphic>
+          </wp:inline>
+        </w:drawing>
+      </w:r>
+    </w:p>
+    <w:p>
+      <w:pPr>
+        <w:ind w:firstLine="0"/>
+      </w:pPr>
+      <w:r>
+        <w:rPr>
+          <w:noProof/>
+        </w:rPr>
+        <w:drawing>
+          <wp:inline distT="0" distB="0" distL="0" distR="0" wp14:anchorId="3DF09035" wp14:editId="6DEE07CD">
+            <wp:extent cx="5760720" cy="4320540"/>
+            <wp:effectExtent l="0" t="0" r="0" b="3810"/>
+            <wp:docPr id="13" name="Picture 13"/>
+            <wp:cNvGraphicFramePr>
+              <a:graphicFrameLocks xmlns:a="http://schemas.openxmlformats.org/drawingml/2006/main" noChangeAspect="1"/>
+            </wp:cNvGraphicFramePr>
+            <a:graphic xmlns:a="http://schemas.openxmlformats.org/drawingml/2006/main">
+              <a:graphicData uri="http://schemas.openxmlformats.org/drawingml/2006/picture">
+                <pic:pic xmlns:pic="http://schemas.openxmlformats.org/drawingml/2006/picture">
+                  <pic:nvPicPr>
+                    <pic:cNvPr id="13" name="Picture 13"/>
+                    <pic:cNvPicPr/>
+                  </pic:nvPicPr>
+                  <pic:blipFill>
+                    <a:blip r:embed="rId18">
+                      <a:extLst>
+                        <a:ext uri="{28A0092B-C50C-407E-A947-70E740481C1C}">
+                          <a14:useLocalDpi xmlns:a14="http://schemas.microsoft.com/office/drawing/2010/main" val="0"/>
+                        </a:ext>
+                      </a:extLst>
+                    </a:blip>
+                    <a:stretch>
+                      <a:fillRect/>
+                    </a:stretch>
+                  </pic:blipFill>
+                  <pic:spPr>
+                    <a:xfrm>
+                      <a:off x="0" y="0"/>
+                      <a:ext cx="5760720" cy="4320540"/>
+                    </a:xfrm>
+                    <a:prstGeom prst="rect">
+                      <a:avLst/>
+                    </a:prstGeom>
+                  </pic:spPr>
+                </pic:pic>
+              </a:graphicData>
+            </a:graphic>
+          </wp:inline>
+        </w:drawing>
+      </w:r>
     </w:p>
     <w:sectPr>
       <w:pgSz w:w="11906" w:h="16838"/>
@@ -6571,7 +8227,7 @@
     <w:uiPriority w:val="35"/>
     <w:unhideWhenUsed/>
     <w:qFormat/>
-    <w:rsid w:val="00EA4EA9"/>
+    <w:rsid w:val="00752C10"/>
     <w:pPr>
       <w:spacing w:before="0" w:after="200" w:line="240" w:lineRule="auto"/>
       <w:jc w:val="center"/>

</xml_diff>